<commit_message>
Added the option to pause when the P button is pressed
</commit_message>
<xml_diff>
--- a/Sprint 2 Reports/Bart Dikmans 500681415.docx
+++ b/Sprint 2 Reports/Bart Dikmans 500681415.docx
@@ -46,6 +46,7 @@
                 <w:dataBinding w:prefixMappings="xmlns:ns0='http://schemas.openxmlformats.org/officeDocument/2006/extended-properties'" w:xpath="/ns0:Properties[1]/ns0:Company[1]" w:storeItemID="{6668398D-A668-4E3E-A5EB-62B293D839F1}"/>
                 <w:text/>
               </w:sdtPr>
+              <w:sdtEndPr/>
               <w:sdtContent>
                 <w:r>
                   <w:rPr>
@@ -79,6 +80,7 @@
             <w:dataBinding w:prefixMappings="xmlns:ns0='http://schemas.openxmlformats.org/package/2006/metadata/core-properties' xmlns:ns1='http://purl.org/dc/elements/1.1/'" w:xpath="/ns0:coreProperties[1]/ns1:title[1]" w:storeItemID="{6C3C8BC8-F283-45AE-878A-BAB7291924A1}"/>
             <w:text/>
           </w:sdtPr>
+          <w:sdtEndPr/>
           <w:sdtContent>
             <w:tc>
               <w:tcPr>
@@ -136,6 +138,7 @@
             <w:dataBinding w:prefixMappings="xmlns:ns0='http://schemas.openxmlformats.org/package/2006/metadata/core-properties' xmlns:ns1='http://purl.org/dc/elements/1.1/'" w:xpath="/ns0:coreProperties[1]/ns1:subject[1]" w:storeItemID="{6C3C8BC8-F283-45AE-878A-BAB7291924A1}"/>
             <w:text/>
           </w:sdtPr>
+          <w:sdtEndPr/>
           <w:sdtContent>
             <w:tc>
               <w:tcPr>
@@ -195,6 +198,7 @@
               <w:calendar w:val="gregorian"/>
             </w:date>
           </w:sdtPr>
+          <w:sdtEndPr/>
           <w:sdtContent>
             <w:tc>
               <w:tcPr>
@@ -235,6 +239,7 @@
             <w:dataBinding w:prefixMappings="xmlns:ns0='http://schemas.openxmlformats.org/package/2006/metadata/core-properties' xmlns:ns1='http://purl.org/dc/elements/1.1/'" w:xpath="/ns0:coreProperties[1]/ns1:creator[1]" w:storeItemID="{6C3C8BC8-F283-45AE-878A-BAB7291924A1}"/>
             <w:text/>
           </w:sdtPr>
+          <w:sdtEndPr/>
           <w:sdtContent>
             <w:tc>
               <w:tcPr>
@@ -257,14 +262,7 @@
                     <w:b/>
                     <w:bCs/>
                   </w:rPr>
-                  <w:t>Bart D</w:t>
-                </w:r>
-                <w:r>
-                  <w:rPr>
-                    <w:b/>
-                    <w:bCs/>
-                  </w:rPr>
-                  <w:t>ikmans</w:t>
+                  <w:t>Bart Dikmans</w:t>
                 </w:r>
               </w:p>
             </w:tc>
@@ -295,7 +293,7 @@
             <w:r>
               <w:rPr>
                 <w:noProof/>
-                <w:lang w:eastAsia="en-US"/>
+                <w:lang w:val="en-US" w:eastAsia="en-US"/>
               </w:rPr>
               <mc:AlternateContent>
                 <mc:Choice Requires="wps">
@@ -577,6 +575,10 @@
     </w:p>
     <w:sdt>
       <w:sdtPr>
+        <w:rPr>
+          <w:rFonts w:eastAsiaTheme="minorEastAsia"/>
+          <w:lang w:val="en-GB" w:eastAsia="ja-JP"/>
+        </w:rPr>
         <w:id w:val="1707834235"/>
         <w:docPartObj>
           <w:docPartGallery w:val="Table of Contents"/>
@@ -585,11 +587,9 @@
       </w:sdtPr>
       <w:sdtEndPr>
         <w:rPr>
-          <w:rFonts w:eastAsiaTheme="minorEastAsia"/>
           <w:b/>
           <w:bCs/>
           <w:noProof/>
-          <w:lang w:val="en-GB" w:eastAsia="ja-JP"/>
         </w:rPr>
       </w:sdtEndPr>
       <w:sdtContent>
@@ -1889,11 +1889,22 @@
     </w:p>
     <w:p>
       <w:pPr>
+        <w:pStyle w:val="NoSpacing"/>
+      </w:pPr>
+    </w:p>
+    <w:p>
+      <w:pPr>
+        <w:pStyle w:val="NoSpacing"/>
+      </w:pPr>
+    </w:p>
+    <w:p>
+      <w:pPr>
         <w:pStyle w:val="Heading1"/>
       </w:pPr>
       <w:bookmarkStart w:id="6" w:name="_Toc447801559"/>
       <w:bookmarkStart w:id="7" w:name="_Toc448142544"/>
       <w:r>
+        <w:lastRenderedPageBreak/>
         <w:t>Tooling</w:t>
       </w:r>
       <w:bookmarkEnd w:id="6"/>
@@ -1921,7 +1932,6 @@
         <w:rPr>
           <w:b/>
         </w:rPr>
-        <w:lastRenderedPageBreak/>
         <w:t xml:space="preserve">Requires: </w:t>
       </w:r>
       <w:r>
@@ -2019,54 +2029,91 @@
         <w:t xml:space="preserve"> .</w:t>
       </w:r>
       <w:r>
-        <w:t xml:space="preserve"> Personally I also use ReSharper to allow for simpler code refactoring.</w:t>
-      </w:r>
-    </w:p>
-    <w:p>
-      <w:pPr>
-        <w:pStyle w:val="NoSpacing"/>
-      </w:pPr>
-    </w:p>
-    <w:p>
-      <w:pPr>
-        <w:pStyle w:val="NoSpacing"/>
-      </w:pPr>
-    </w:p>
-    <w:p>
-      <w:pPr>
-        <w:pStyle w:val="NoSpacing"/>
-      </w:pPr>
-    </w:p>
-    <w:p>
-      <w:pPr>
-        <w:pStyle w:val="NoSpacing"/>
-      </w:pPr>
-    </w:p>
-    <w:p>
-      <w:pPr>
-        <w:pStyle w:val="NoSpacing"/>
-      </w:pPr>
-    </w:p>
-    <w:p>
-      <w:pPr>
-        <w:pStyle w:val="NoSpacing"/>
-      </w:pPr>
-    </w:p>
-    <w:p>
-      <w:pPr>
-        <w:pStyle w:val="NoSpacing"/>
-      </w:pPr>
-    </w:p>
-    <w:p/>
-    <w:p/>
-    <w:p/>
-    <w:p/>
-    <w:p/>
-    <w:p/>
-    <w:p/>
-    <w:p/>
-    <w:p/>
-    <w:p/>
+        <w:t xml:space="preserve"> Personally I also use ReSharper to all</w:t>
+      </w:r>
+      <w:r>
+        <w:t>ow for simpler code refactoring and to maintain the code conventions.</w:t>
+      </w:r>
+    </w:p>
+    <w:p>
+      <w:pPr>
+        <w:pStyle w:val="NoSpacing"/>
+      </w:pPr>
+      <w:r>
+        <w:rPr>
+          <w:noProof/>
+          <w:lang w:val="en-US" w:eastAsia="en-US"/>
+        </w:rPr>
+        <w:drawing>
+          <wp:inline distT="0" distB="0" distL="0" distR="0">
+            <wp:extent cx="4744957" cy="3593642"/>
+            <wp:effectExtent l="0" t="0" r="0" b="6985"/>
+            <wp:docPr id="2" name="Picture 2" descr="http://puu.sh/oLyyO/ff0b91bc94.png"/>
+            <wp:cNvGraphicFramePr>
+              <a:graphicFrameLocks xmlns:a="http://schemas.openxmlformats.org/drawingml/2006/main" noChangeAspect="1"/>
+            </wp:cNvGraphicFramePr>
+            <a:graphic xmlns:a="http://schemas.openxmlformats.org/drawingml/2006/main">
+              <a:graphicData uri="http://schemas.openxmlformats.org/drawingml/2006/picture">
+                <pic:pic xmlns:pic="http://schemas.openxmlformats.org/drawingml/2006/picture">
+                  <pic:nvPicPr>
+                    <pic:cNvPr id="0" name="Picture 1" descr="http://puu.sh/oLyyO/ff0b91bc94.png"/>
+                    <pic:cNvPicPr>
+                      <a:picLocks noChangeAspect="1" noChangeArrowheads="1"/>
+                    </pic:cNvPicPr>
+                  </pic:nvPicPr>
+                  <pic:blipFill>
+                    <a:blip r:embed="rId12">
+                      <a:extLst>
+                        <a:ext uri="{28A0092B-C50C-407E-A947-70E740481C1C}">
+                          <a14:useLocalDpi xmlns:a14="http://schemas.microsoft.com/office/drawing/2010/main" val="0"/>
+                        </a:ext>
+                      </a:extLst>
+                    </a:blip>
+                    <a:srcRect/>
+                    <a:stretch>
+                      <a:fillRect/>
+                    </a:stretch>
+                  </pic:blipFill>
+                  <pic:spPr bwMode="auto">
+                    <a:xfrm>
+                      <a:off x="0" y="0"/>
+                      <a:ext cx="4748872" cy="3596607"/>
+                    </a:xfrm>
+                    <a:prstGeom prst="rect">
+                      <a:avLst/>
+                    </a:prstGeom>
+                    <a:noFill/>
+                    <a:ln>
+                      <a:noFill/>
+                    </a:ln>
+                  </pic:spPr>
+                </pic:pic>
+              </a:graphicData>
+            </a:graphic>
+          </wp:inline>
+        </w:drawing>
+      </w:r>
+    </w:p>
+    <w:p>
+      <w:pPr>
+        <w:pStyle w:val="NoSpacing"/>
+      </w:pPr>
+    </w:p>
+    <w:p>
+      <w:pPr>
+        <w:pStyle w:val="NoSpacing"/>
+      </w:pPr>
+    </w:p>
+    <w:p>
+      <w:pPr>
+        <w:pStyle w:val="NoSpacing"/>
+      </w:pPr>
+    </w:p>
+    <w:p>
+      <w:pPr>
+        <w:pStyle w:val="NoSpacing"/>
+      </w:pPr>
+    </w:p>
     <w:p>
       <w:pPr>
         <w:pStyle w:val="Heading1"/>
@@ -2289,27 +2336,74 @@
       </w:pPr>
     </w:p>
     <w:p>
-      <w:r>
-        <w:t>There are multiple functions that do not start with an uppercase. This is because these functions are all part of the ogreSDK which means modifying those takes a long time and has a chance of breaking the entire SDK if done incorrectly. It also shows us which functions are made by us and which are made by Ogre.</w:t>
-      </w:r>
-    </w:p>
-    <w:p>
       <w:bookmarkStart w:id="10" w:name="_Toc447801561"/>
-    </w:p>
-    <w:p/>
-    <w:p/>
-    <w:p/>
-    <w:p/>
-    <w:p/>
-    <w:p/>
-    <w:p/>
-    <w:p/>
-    <w:p/>
+      <w:r>
+        <w:t>I personally use Resharper to help maintain the code conventions. This can be seen in the following screenshot.</w:t>
+      </w:r>
+    </w:p>
+    <w:p>
+      <w:r>
+        <w:rPr>
+          <w:noProof/>
+          <w:lang w:val="en-US" w:eastAsia="en-US"/>
+        </w:rPr>
+        <w:drawing>
+          <wp:inline distT="0" distB="0" distL="0" distR="0" wp14:anchorId="095D11E1" wp14:editId="528393B8">
+            <wp:extent cx="5173582" cy="3918266"/>
+            <wp:effectExtent l="0" t="0" r="8255" b="6350"/>
+            <wp:docPr id="10" name="Picture 10" descr="http://puu.sh/oLyyO/ff0b91bc94.png"/>
+            <wp:cNvGraphicFramePr>
+              <a:graphicFrameLocks xmlns:a="http://schemas.openxmlformats.org/drawingml/2006/main" noChangeAspect="1"/>
+            </wp:cNvGraphicFramePr>
+            <a:graphic xmlns:a="http://schemas.openxmlformats.org/drawingml/2006/main">
+              <a:graphicData uri="http://schemas.openxmlformats.org/drawingml/2006/picture">
+                <pic:pic xmlns:pic="http://schemas.openxmlformats.org/drawingml/2006/picture">
+                  <pic:nvPicPr>
+                    <pic:cNvPr id="0" name="Picture 3" descr="http://puu.sh/oLyyO/ff0b91bc94.png"/>
+                    <pic:cNvPicPr>
+                      <a:picLocks noChangeAspect="1" noChangeArrowheads="1"/>
+                    </pic:cNvPicPr>
+                  </pic:nvPicPr>
+                  <pic:blipFill>
+                    <a:blip r:embed="rId12">
+                      <a:extLst>
+                        <a:ext uri="{28A0092B-C50C-407E-A947-70E740481C1C}">
+                          <a14:useLocalDpi xmlns:a14="http://schemas.microsoft.com/office/drawing/2010/main" val="0"/>
+                        </a:ext>
+                      </a:extLst>
+                    </a:blip>
+                    <a:srcRect/>
+                    <a:stretch>
+                      <a:fillRect/>
+                    </a:stretch>
+                  </pic:blipFill>
+                  <pic:spPr bwMode="auto">
+                    <a:xfrm>
+                      <a:off x="0" y="0"/>
+                      <a:ext cx="5177850" cy="3921498"/>
+                    </a:xfrm>
+                    <a:prstGeom prst="rect">
+                      <a:avLst/>
+                    </a:prstGeom>
+                    <a:noFill/>
+                    <a:ln>
+                      <a:noFill/>
+                    </a:ln>
+                  </pic:spPr>
+                </pic:pic>
+              </a:graphicData>
+            </a:graphic>
+          </wp:inline>
+        </w:drawing>
+      </w:r>
+    </w:p>
     <w:p>
       <w:pPr>
         <w:pStyle w:val="Heading1"/>
       </w:pPr>
       <w:bookmarkStart w:id="11" w:name="_Toc448142546"/>
+      <w:bookmarkStart w:id="12" w:name="_GoBack"/>
+      <w:bookmarkEnd w:id="12"/>
       <w:r>
         <w:lastRenderedPageBreak/>
         <w:t>Testing</w:t>
@@ -2434,13 +2528,13 @@
       <w:pPr>
         <w:pStyle w:val="Heading1"/>
       </w:pPr>
-      <w:bookmarkStart w:id="12" w:name="_Toc447801562"/>
-      <w:bookmarkStart w:id="13" w:name="_Toc448142547"/>
+      <w:bookmarkStart w:id="13" w:name="_Toc447801562"/>
+      <w:bookmarkStart w:id="14" w:name="_Toc448142547"/>
       <w:r>
         <w:t>Porting</w:t>
       </w:r>
-      <w:bookmarkEnd w:id="12"/>
       <w:bookmarkEnd w:id="13"/>
+      <w:bookmarkEnd w:id="14"/>
     </w:p>
     <w:p>
       <w:pPr>
@@ -2471,13 +2565,13 @@
       <w:pPr>
         <w:pStyle w:val="Heading1"/>
       </w:pPr>
-      <w:bookmarkStart w:id="14" w:name="_Toc447801563"/>
-      <w:bookmarkStart w:id="15" w:name="_Toc448142548"/>
+      <w:bookmarkStart w:id="15" w:name="_Toc447801563"/>
+      <w:bookmarkStart w:id="16" w:name="_Toc448142548"/>
       <w:r>
         <w:t>Documentation</w:t>
       </w:r>
-      <w:bookmarkEnd w:id="14"/>
       <w:bookmarkEnd w:id="15"/>
+      <w:bookmarkEnd w:id="16"/>
     </w:p>
     <w:p>
       <w:pPr>
@@ -2520,7 +2614,7 @@
       <w:r>
         <w:t xml:space="preserve">it on the following webpage: </w:t>
       </w:r>
-      <w:hyperlink r:id="rId12" w:history="1">
+      <w:hyperlink r:id="rId13" w:history="1">
         <w:r>
           <w:rPr>
             <w:rStyle w:val="Hyperlink"/>
@@ -2559,7 +2653,7 @@
                     </pic:cNvPicPr>
                   </pic:nvPicPr>
                   <pic:blipFill>
-                    <a:blip r:embed="rId13">
+                    <a:blip r:embed="rId14">
                       <a:extLst>
                         <a:ext uri="{28A0092B-C50C-407E-A947-70E740481C1C}">
                           <a14:useLocalDpi xmlns:a14="http://schemas.microsoft.com/office/drawing/2010/main" val="0"/>
@@ -2680,13 +2774,13 @@
       <w:pPr>
         <w:pStyle w:val="Heading1"/>
       </w:pPr>
-      <w:bookmarkStart w:id="16" w:name="_Toc447801564"/>
-      <w:bookmarkStart w:id="17" w:name="_Toc448142549"/>
+      <w:bookmarkStart w:id="17" w:name="_Toc447801564"/>
+      <w:bookmarkStart w:id="18" w:name="_Toc448142549"/>
       <w:r>
         <w:t>Refactoring</w:t>
       </w:r>
-      <w:bookmarkEnd w:id="16"/>
       <w:bookmarkEnd w:id="17"/>
+      <w:bookmarkEnd w:id="18"/>
     </w:p>
     <w:p>
       <w:pPr>
@@ -2772,7 +2866,7 @@
                     </pic:cNvPicPr>
                   </pic:nvPicPr>
                   <pic:blipFill>
-                    <a:blip r:embed="rId14">
+                    <a:blip r:embed="rId15">
                       <a:extLst>
                         <a:ext uri="{28A0092B-C50C-407E-A947-70E740481C1C}">
                           <a14:useLocalDpi xmlns:a14="http://schemas.microsoft.com/office/drawing/2010/main" val="0"/>
@@ -3850,8 +3944,10 @@
   </w:compat>
   <w:rsids>
     <w:rsidRoot w:val="00405B8F"/>
+    <w:rsid w:val="000F051C"/>
     <w:rsid w:val="00405B8F"/>
     <w:rsid w:val="00694680"/>
+    <w:rsid w:val="00AC060C"/>
   </w:rsids>
   <m:mathPr>
     <m:mathFont m:val="Cambria Math"/>

</xml_diff>

<commit_message>
Minor refactoring has been done after running resharper to scan the code and added my sprint 3 report
</commit_message>
<xml_diff>
--- a/Sprint 2 Reports/Bart Dikmans 500681415.docx
+++ b/Sprint 2 Reports/Bart Dikmans 500681415.docx
@@ -59,6 +59,8 @@
             </w:sdt>
           </w:p>
         </w:tc>
+        <w:bookmarkStart w:id="1" w:name="_GoBack"/>
+        <w:bookmarkEnd w:id="1"/>
       </w:tr>
       <w:tr>
         <w:trPr>
@@ -169,7 +171,7 @@
                     <w:sz w:val="44"/>
                     <w:szCs w:val="44"/>
                   </w:rPr>
-                  <w:t>Sprint 2</w:t>
+                  <w:t>Sprint 3</w:t>
                 </w:r>
               </w:p>
             </w:tc>
@@ -262,8 +264,17 @@
                     <w:b/>
                     <w:bCs/>
                   </w:rPr>
-                  <w:t>Bart Dikmans</w:t>
+                  <w:t xml:space="preserve">Bart </w:t>
                 </w:r>
+                <w:proofErr w:type="spellStart"/>
+                <w:r>
+                  <w:rPr>
+                    <w:b/>
+                    <w:bCs/>
+                  </w:rPr>
+                  <w:t>Dikmans</w:t>
+                </w:r>
+                <w:proofErr w:type="spellEnd"/>
               </w:p>
             </w:tc>
           </w:sdtContent>
@@ -563,12 +574,12 @@
       <w:pPr>
         <w:pStyle w:val="Heading1"/>
       </w:pPr>
-      <w:bookmarkStart w:id="1" w:name="_Toc448142542"/>
+      <w:bookmarkStart w:id="2" w:name="_Toc448142542"/>
       <w:r>
         <w:lastRenderedPageBreak/>
         <w:t>Table of Contents</w:t>
       </w:r>
-      <w:bookmarkEnd w:id="1"/>
+      <w:bookmarkEnd w:id="2"/>
       <w:r>
         <w:br/>
       </w:r>
@@ -1357,13 +1368,13 @@
       <w:pPr>
         <w:pStyle w:val="Heading1"/>
       </w:pPr>
-      <w:bookmarkStart w:id="2" w:name="_Toc448142543"/>
+      <w:bookmarkStart w:id="3" w:name="_Toc448142543"/>
       <w:r>
         <w:lastRenderedPageBreak/>
         <w:t>C++</w:t>
       </w:r>
       <w:bookmarkEnd w:id="0"/>
-      <w:bookmarkEnd w:id="2"/>
+      <w:bookmarkEnd w:id="3"/>
     </w:p>
     <w:p>
       <w:pPr>
@@ -1386,6 +1397,7 @@
       <w:pPr>
         <w:pStyle w:val="NoSpacing"/>
       </w:pPr>
+      <w:proofErr w:type="gramStart"/>
       <w:r>
         <w:rPr>
           <w:b/>
@@ -1395,27 +1407,41 @@
       <w:r>
         <w:t>C++ language specific concepts are used throughout the code, including namespaces and inheritance, and advanced concepts are used and motivated in the report.</w:t>
       </w:r>
-    </w:p>
-    <w:p>
-      <w:pPr>
-        <w:pStyle w:val="NoSpacing"/>
-      </w:pPr>
-    </w:p>
-    <w:p>
-      <w:pPr>
-        <w:pStyle w:val="NoSpacing"/>
-      </w:pPr>
-      <w:r>
-        <w:t>This is my first time working with C++ but I already like it a lot. The header files are great and make for clean coding. I’ve focused on creating some of the more specific classes like the ShipCharacter and Bullet classes as well as implemented multiple input devices like a XBOX controller or the regular keyboard.</w:t>
-      </w:r>
-    </w:p>
-    <w:p>
-      <w:pPr>
-        <w:pStyle w:val="NoSpacing"/>
-      </w:pPr>
-      <w:r>
-        <w:t>The following code snippet is a part of the ShipCharacter.h</w:t>
-      </w:r>
+      <w:proofErr w:type="gramEnd"/>
+    </w:p>
+    <w:p>
+      <w:pPr>
+        <w:pStyle w:val="NoSpacing"/>
+      </w:pPr>
+    </w:p>
+    <w:p>
+      <w:pPr>
+        <w:pStyle w:val="NoSpacing"/>
+      </w:pPr>
+      <w:r>
+        <w:t xml:space="preserve">This is my first time working with C++ but I already like it a lot. The header files are great and make for clean coding. I’ve focused on creating some of the more specific classes like the </w:t>
+      </w:r>
+      <w:proofErr w:type="spellStart"/>
+      <w:r>
+        <w:t>ShipCharacter</w:t>
+      </w:r>
+      <w:proofErr w:type="spellEnd"/>
+      <w:r>
+        <w:t xml:space="preserve"> and Bullet classes as well as implemented multiple input devices like a XBOX controller or the regular keyboard.</w:t>
+      </w:r>
+    </w:p>
+    <w:p>
+      <w:pPr>
+        <w:pStyle w:val="NoSpacing"/>
+      </w:pPr>
+      <w:r>
+        <w:t xml:space="preserve">The following code snippet is a part of the </w:t>
+      </w:r>
+      <w:proofErr w:type="spellStart"/>
+      <w:r>
+        <w:t>ShipCharacter.h</w:t>
+      </w:r>
+      <w:proofErr w:type="spellEnd"/>
     </w:p>
     <w:p>
       <w:pPr>
@@ -1550,7 +1576,23 @@
         <w:pStyle w:val="NoSpacing"/>
       </w:pPr>
       <w:r>
-        <w:t>This code snippet shows some of the variables used by the spaceship as well as the constructor and the functions. Due to the use of Doxygen all the variables have a comment behind them but the functions don’t. This is because all the functions have their own separate comments in the .cpp file which can be seen in the next code snippet of a part of the ShipCharacter.cpp file</w:t>
+        <w:t xml:space="preserve">This code snippet shows some of the variables used by the spaceship as well as the constructor and the functions. Due to the use of </w:t>
+      </w:r>
+      <w:proofErr w:type="spellStart"/>
+      <w:r>
+        <w:t>Doxygen</w:t>
+      </w:r>
+      <w:proofErr w:type="spellEnd"/>
+      <w:r>
+        <w:t xml:space="preserve"> all the variables have a comment behind them but the functions don’t. This is because all the functions have their own separate comments in the .</w:t>
+      </w:r>
+      <w:proofErr w:type="spellStart"/>
+      <w:r>
+        <w:t>cpp</w:t>
+      </w:r>
+      <w:proofErr w:type="spellEnd"/>
+      <w:r>
+        <w:t xml:space="preserve"> file which can be seen in the next code snippet of a part of the ShipCharacter.cpp file</w:t>
       </w:r>
     </w:p>
     <w:p>
@@ -1621,15 +1663,23 @@
       <w:pPr>
         <w:pStyle w:val="NoSpacing"/>
       </w:pPr>
-      <w:bookmarkStart w:id="3" w:name="_MON_1521026174"/>
-      <w:bookmarkEnd w:id="3"/>
-    </w:p>
-    <w:p>
-      <w:pPr>
-        <w:pStyle w:val="NoSpacing"/>
-      </w:pPr>
-      <w:r>
-        <w:t>This code snippet shows the constructor of the ShipCharacter class with the included comments. The following code snippet shows some of the logic used in the update functi</w:t>
+      <w:bookmarkStart w:id="4" w:name="_MON_1521026174"/>
+      <w:bookmarkEnd w:id="4"/>
+    </w:p>
+    <w:p>
+      <w:pPr>
+        <w:pStyle w:val="NoSpacing"/>
+      </w:pPr>
+      <w:r>
+        <w:t xml:space="preserve">This code snippet shows the constructor of the </w:t>
+      </w:r>
+      <w:proofErr w:type="spellStart"/>
+      <w:r>
+        <w:t>ShipCharacter</w:t>
+      </w:r>
+      <w:proofErr w:type="spellEnd"/>
+      <w:r>
+        <w:t xml:space="preserve"> class with the included comments. The following code snippet shows some of the logic used in the update functi</w:t>
       </w:r>
       <w:r>
         <w:t>on if a controller is connected before refactoring was done.</w:t>
@@ -1704,10 +1754,18 @@
       <w:pPr>
         <w:pStyle w:val="NoSpacing"/>
       </w:pPr>
-      <w:bookmarkStart w:id="4" w:name="_MON_1521026744"/>
-      <w:bookmarkEnd w:id="4"/>
-      <w:r>
-        <w:t>For further proof of my level of c++ you can check the following classes:</w:t>
+      <w:bookmarkStart w:id="5" w:name="_MON_1521026744"/>
+      <w:bookmarkEnd w:id="5"/>
+      <w:r>
+        <w:t xml:space="preserve">For further proof of my level of </w:t>
+      </w:r>
+      <w:proofErr w:type="spellStart"/>
+      <w:r>
+        <w:t>c++</w:t>
+      </w:r>
+      <w:proofErr w:type="spellEnd"/>
+      <w:r>
+        <w:t xml:space="preserve"> you can check the following classes:</w:t>
       </w:r>
     </w:p>
     <w:p>
@@ -1718,9 +1776,11 @@
           <w:numId w:val="2"/>
         </w:numPr>
       </w:pPr>
+      <w:proofErr w:type="spellStart"/>
       <w:r>
         <w:t>ShipCharacter</w:t>
       </w:r>
+      <w:proofErr w:type="spellEnd"/>
     </w:p>
     <w:p>
       <w:pPr>
@@ -1742,9 +1802,11 @@
           <w:numId w:val="2"/>
         </w:numPr>
       </w:pPr>
+      <w:proofErr w:type="spellStart"/>
       <w:r>
         <w:t>InputManager</w:t>
       </w:r>
+      <w:proofErr w:type="spellEnd"/>
     </w:p>
     <w:p>
       <w:pPr>
@@ -1754,9 +1816,11 @@
           <w:numId w:val="2"/>
         </w:numPr>
       </w:pPr>
+      <w:proofErr w:type="spellStart"/>
       <w:r>
         <w:t>XBOXController</w:t>
       </w:r>
+      <w:proofErr w:type="spellEnd"/>
     </w:p>
     <w:p>
       <w:pPr>
@@ -1784,8 +1848,8 @@
       <w:pPr>
         <w:pStyle w:val="NoSpacing"/>
       </w:pPr>
-      <w:bookmarkStart w:id="5" w:name="_MON_1521026840"/>
-      <w:bookmarkEnd w:id="5"/>
+      <w:bookmarkStart w:id="6" w:name="_MON_1521026840"/>
+      <w:bookmarkEnd w:id="6"/>
     </w:p>
     <w:p>
       <w:pPr>
@@ -1901,14 +1965,14 @@
       <w:pPr>
         <w:pStyle w:val="Heading1"/>
       </w:pPr>
-      <w:bookmarkStart w:id="6" w:name="_Toc447801559"/>
-      <w:bookmarkStart w:id="7" w:name="_Toc448142544"/>
+      <w:bookmarkStart w:id="7" w:name="_Toc447801559"/>
+      <w:bookmarkStart w:id="8" w:name="_Toc448142544"/>
       <w:r>
         <w:lastRenderedPageBreak/>
         <w:t>Tooling</w:t>
       </w:r>
-      <w:bookmarkEnd w:id="6"/>
       <w:bookmarkEnd w:id="7"/>
+      <w:bookmarkEnd w:id="8"/>
     </w:p>
     <w:p>
       <w:pPr>
@@ -1928,6 +1992,7 @@
       <w:pPr>
         <w:pStyle w:val="NoSpacing"/>
       </w:pPr>
+      <w:proofErr w:type="gramStart"/>
       <w:r>
         <w:rPr>
           <w:b/>
@@ -1935,20 +2000,32 @@
         <w:t xml:space="preserve">Requires: </w:t>
       </w:r>
       <w:r>
-        <w:t>Student can explain basic GIT concepts and conflict resolution methods; commits are pushed to multiple branches; the branch model is motivated. The student or team has implemented a tool for creating and/or importing assets.</w:t>
-      </w:r>
-    </w:p>
-    <w:p>
-      <w:pPr>
-        <w:pStyle w:val="NoSpacing"/>
-      </w:pPr>
-    </w:p>
-    <w:p>
-      <w:pPr>
-        <w:pStyle w:val="NoSpacing"/>
-      </w:pPr>
-      <w:r>
-        <w:t>Our version control is done via GitHub. We use feature branches and not developer branches. The reason for this is because feature branches give a better overview of what has been added when and make for easy checkout to a version without a certain feature. A picture of our current Git branch state can be found below.</w:t>
+        <w:t>Student can explain basic GIT concepts and conflict resolution methods; commits are pushed to multiple branches; the branch model is motivated.</w:t>
+      </w:r>
+      <w:proofErr w:type="gramEnd"/>
+      <w:r>
+        <w:t xml:space="preserve"> The student or team has implemented a tool for creating and/or importing assets.</w:t>
+      </w:r>
+    </w:p>
+    <w:p>
+      <w:pPr>
+        <w:pStyle w:val="NoSpacing"/>
+      </w:pPr>
+    </w:p>
+    <w:p>
+      <w:pPr>
+        <w:pStyle w:val="NoSpacing"/>
+      </w:pPr>
+      <w:r>
+        <w:t xml:space="preserve">Our version control is done via </w:t>
+      </w:r>
+      <w:proofErr w:type="spellStart"/>
+      <w:r>
+        <w:t>GitHub</w:t>
+      </w:r>
+      <w:proofErr w:type="spellEnd"/>
+      <w:r>
+        <w:t>. We use feature branches and not developer branches. The reason for this is because feature branches give a better overview of what has been added when and make for easy checkout to a version without a certain feature. A picture of our current Git branch state can be found below.</w:t>
       </w:r>
     </w:p>
     <w:p>
@@ -2015,7 +2092,31 @@
         <w:pStyle w:val="NoSpacing"/>
       </w:pPr>
       <w:r>
-        <w:t xml:space="preserve">Beside these tools we also use Doxygen to automaticly generate our documentation automaticly. This can be found at </w:t>
+        <w:t xml:space="preserve">Beside these tools we also use </w:t>
+      </w:r>
+      <w:proofErr w:type="spellStart"/>
+      <w:r>
+        <w:t>Doxygen</w:t>
+      </w:r>
+      <w:proofErr w:type="spellEnd"/>
+      <w:r>
+        <w:t xml:space="preserve"> to </w:t>
+      </w:r>
+      <w:proofErr w:type="spellStart"/>
+      <w:r>
+        <w:t>automaticly</w:t>
+      </w:r>
+      <w:proofErr w:type="spellEnd"/>
+      <w:r>
+        <w:t xml:space="preserve"> generate our documentation </w:t>
+      </w:r>
+      <w:proofErr w:type="spellStart"/>
+      <w:r>
+        <w:t>automaticly</w:t>
+      </w:r>
+      <w:proofErr w:type="spellEnd"/>
+      <w:r>
+        <w:t xml:space="preserve">. This can be found at </w:t>
       </w:r>
       <w:hyperlink r:id="rId11" w:history="1">
         <w:r>
@@ -2029,7 +2130,15 @@
         <w:t xml:space="preserve"> .</w:t>
       </w:r>
       <w:r>
-        <w:t xml:space="preserve"> Personally I also use ReSharper to all</w:t>
+        <w:t xml:space="preserve"> Personally I also use </w:t>
+      </w:r>
+      <w:proofErr w:type="spellStart"/>
+      <w:r>
+        <w:t>ReSharper</w:t>
+      </w:r>
+      <w:proofErr w:type="spellEnd"/>
+      <w:r>
+        <w:t xml:space="preserve"> to all</w:t>
       </w:r>
       <w:r>
         <w:t>ow for simpler code refactoring and to maintain the code conventions.</w:t>
@@ -2118,14 +2227,14 @@
       <w:pPr>
         <w:pStyle w:val="Heading1"/>
       </w:pPr>
-      <w:bookmarkStart w:id="8" w:name="_Toc447801560"/>
-      <w:bookmarkStart w:id="9" w:name="_Toc448142545"/>
+      <w:bookmarkStart w:id="9" w:name="_Toc447801560"/>
+      <w:bookmarkStart w:id="10" w:name="_Toc448142545"/>
       <w:r>
         <w:lastRenderedPageBreak/>
         <w:t>Coding Standards</w:t>
       </w:r>
-      <w:bookmarkEnd w:id="8"/>
       <w:bookmarkEnd w:id="9"/>
+      <w:bookmarkEnd w:id="10"/>
     </w:p>
     <w:p>
       <w:pPr>
@@ -2176,7 +2285,15 @@
         <w:t xml:space="preserve">All functions have to start with a capital letter. For </w:t>
       </w:r>
       <w:r>
-        <w:t>example: Update()  or  Draw().</w:t>
+        <w:t xml:space="preserve">example: </w:t>
+      </w:r>
+      <w:proofErr w:type="gramStart"/>
+      <w:r>
+        <w:t>Update(</w:t>
+      </w:r>
+      <w:proofErr w:type="gramEnd"/>
+      <w:r>
+        <w:t>)  or  Draw().</w:t>
       </w:r>
     </w:p>
     <w:p>
@@ -2206,7 +2323,15 @@
       </w:pPr>
       <w:r>
         <w:tab/>
-        <w:t>*Is the function large (more than 15 lines of code)</w:t>
+        <w:t xml:space="preserve">*Is the function large (more than 15 lines of </w:t>
+      </w:r>
+      <w:proofErr w:type="gramStart"/>
+      <w:r>
+        <w:t>code</w:t>
+      </w:r>
+      <w:proofErr w:type="gramEnd"/>
+      <w:r>
+        <w:t>)</w:t>
       </w:r>
     </w:p>
     <w:p>
@@ -2260,7 +2385,14 @@
       </w:pPr>
       <w:r>
         <w:tab/>
-        <w:t>if(test)</w:t>
+      </w:r>
+      <w:proofErr w:type="gramStart"/>
+      <w:r>
+        <w:t>if(</w:t>
+      </w:r>
+      <w:proofErr w:type="gramEnd"/>
+      <w:r>
+        <w:t>test)</w:t>
       </w:r>
     </w:p>
     <w:p>
@@ -2281,7 +2413,14 @@
       </w:r>
       <w:r>
         <w:tab/>
-        <w:t>insert stuff here;</w:t>
+      </w:r>
+      <w:proofErr w:type="gramStart"/>
+      <w:r>
+        <w:t>insert</w:t>
+      </w:r>
+      <w:proofErr w:type="gramEnd"/>
+      <w:r>
+        <w:t xml:space="preserve"> stuff here;</w:t>
       </w:r>
     </w:p>
     <w:p>
@@ -2303,10 +2442,26 @@
         <w:pStyle w:val="NoSpacing"/>
       </w:pPr>
       <w:r>
-        <w:t>Try to avoid using c</w:t>
-      </w:r>
-      <w:r>
-        <w:t>out. Use puts or printf instead.</w:t>
+        <w:t xml:space="preserve">Try to avoid using </w:t>
+      </w:r>
+      <w:proofErr w:type="spellStart"/>
+      <w:r>
+        <w:t>c</w:t>
+      </w:r>
+      <w:r>
+        <w:t>out</w:t>
+      </w:r>
+      <w:proofErr w:type="spellEnd"/>
+      <w:r>
+        <w:t xml:space="preserve">. Use puts or </w:t>
+      </w:r>
+      <w:proofErr w:type="spellStart"/>
+      <w:r>
+        <w:t>printf</w:t>
+      </w:r>
+      <w:proofErr w:type="spellEnd"/>
+      <w:r>
+        <w:t xml:space="preserve"> instead.</w:t>
       </w:r>
     </w:p>
     <w:p>
@@ -2327,18 +2482,42 @@
         <w:pStyle w:val="NoSpacing"/>
       </w:pPr>
       <w:r>
-        <w:t>The reason we avoid using cout is minor, but it is not as fast as puts and printf and we like to be uniform.</w:t>
-      </w:r>
-    </w:p>
-    <w:p>
-      <w:pPr>
-        <w:pStyle w:val="NoSpacing"/>
-      </w:pPr>
-    </w:p>
-    <w:p>
-      <w:bookmarkStart w:id="10" w:name="_Toc447801561"/>
-      <w:r>
-        <w:t>I personally use Resharper to help maintain the code conventions. This can be seen in the following screenshot.</w:t>
+        <w:t xml:space="preserve">The reason we avoid using </w:t>
+      </w:r>
+      <w:proofErr w:type="spellStart"/>
+      <w:r>
+        <w:t>cout</w:t>
+      </w:r>
+      <w:proofErr w:type="spellEnd"/>
+      <w:r>
+        <w:t xml:space="preserve"> is minor, but it is not as fast as puts and </w:t>
+      </w:r>
+      <w:proofErr w:type="spellStart"/>
+      <w:r>
+        <w:t>printf</w:t>
+      </w:r>
+      <w:proofErr w:type="spellEnd"/>
+      <w:r>
+        <w:t xml:space="preserve"> and we like to be uniform.</w:t>
+      </w:r>
+    </w:p>
+    <w:p>
+      <w:pPr>
+        <w:pStyle w:val="NoSpacing"/>
+      </w:pPr>
+    </w:p>
+    <w:p>
+      <w:bookmarkStart w:id="11" w:name="_Toc447801561"/>
+      <w:r>
+        <w:t xml:space="preserve">I personally use </w:t>
+      </w:r>
+      <w:proofErr w:type="spellStart"/>
+      <w:r>
+        <w:t>Resharper</w:t>
+      </w:r>
+      <w:proofErr w:type="spellEnd"/>
+      <w:r>
+        <w:t xml:space="preserve"> to help maintain the code conventions. This can be seen in the following screenshot.</w:t>
       </w:r>
     </w:p>
     <w:p>
@@ -2401,15 +2580,13 @@
       <w:pPr>
         <w:pStyle w:val="Heading1"/>
       </w:pPr>
-      <w:bookmarkStart w:id="11" w:name="_Toc448142546"/>
-      <w:bookmarkStart w:id="12" w:name="_GoBack"/>
-      <w:bookmarkEnd w:id="12"/>
+      <w:bookmarkStart w:id="12" w:name="_Toc448142546"/>
       <w:r>
         <w:lastRenderedPageBreak/>
         <w:t>Testing</w:t>
       </w:r>
-      <w:bookmarkEnd w:id="10"/>
       <w:bookmarkEnd w:id="11"/>
+      <w:bookmarkEnd w:id="12"/>
     </w:p>
     <w:p>
       <w:pPr>
@@ -2513,7 +2690,15 @@
         </w:numPr>
       </w:pPr>
       <w:r>
-        <w:t>The level is working (You can finish and respawn + objects have their collision boxes and are displayed on the correct position)</w:t>
+        <w:t xml:space="preserve">The level is working (You can finish and </w:t>
+      </w:r>
+      <w:proofErr w:type="spellStart"/>
+      <w:r>
+        <w:t>respawn</w:t>
+      </w:r>
+      <w:proofErr w:type="spellEnd"/>
+      <w:r>
+        <w:t xml:space="preserve"> + objects have their collision boxes and are displayed on the correct position)</w:t>
       </w:r>
     </w:p>
     <w:p>
@@ -2606,8 +2791,13 @@
         <w:t>To document our project code we set up a</w:t>
       </w:r>
       <w:r>
-        <w:t>n automatic documentation tool called doxygen</w:t>
-      </w:r>
+        <w:t xml:space="preserve">n automatic documentation tool called </w:t>
+      </w:r>
+      <w:proofErr w:type="spellStart"/>
+      <w:r>
+        <w:t>doxygen</w:t>
+      </w:r>
+      <w:proofErr w:type="spellEnd"/>
       <w:r>
         <w:t xml:space="preserve"> that takes the comments we write in our code and puts </w:t>
       </w:r>
@@ -2623,7 +2813,15 @@
         </w:r>
       </w:hyperlink>
       <w:r>
-        <w:t xml:space="preserve"> . The following screenshot is a part of the documentation written for the ShipCharacter class. </w:t>
+        <w:t xml:space="preserve"> . The following screenshot is a part of the documentation written for the </w:t>
+      </w:r>
+      <w:proofErr w:type="spellStart"/>
+      <w:r>
+        <w:t>ShipCharacter</w:t>
+      </w:r>
+      <w:proofErr w:type="spellEnd"/>
+      <w:r>
+        <w:t xml:space="preserve"> class. </w:t>
       </w:r>
     </w:p>
     <w:p>
@@ -2812,7 +3010,15 @@
         <w:pStyle w:val="NoSpacing"/>
       </w:pPr>
       <w:r>
-        <w:t xml:space="preserve">So far I have made multiple small refactors of the ways the ship can be controlled. For example at first the controls were set for the spaceship in the spaceship itself but now due to the addition of a controls struct we are able to modify the control scheme outside of the spaceship which allows for the existence of multiple modifiable control schemes. </w:t>
+        <w:t xml:space="preserve">So far I have made multiple small refactors of the ways the ship can be controlled. For example at first the controls were set for the spaceship in the spaceship itself but now due to the addition of a controls </w:t>
+      </w:r>
+      <w:proofErr w:type="spellStart"/>
+      <w:r>
+        <w:t>struct</w:t>
+      </w:r>
+      <w:proofErr w:type="spellEnd"/>
+      <w:r>
+        <w:t xml:space="preserve"> we are able to modify the control scheme outside of the spaceship which allows for the existence of multiple modifiable control schemes. </w:t>
       </w:r>
     </w:p>
     <w:p>
@@ -2831,7 +3037,15 @@
         <w:pStyle w:val="NoSpacing"/>
       </w:pPr>
       <w:r>
-        <w:t xml:space="preserve">To solve this I made all the ways the spaceship behaves when a button is pressed into different functions using ReSharper resulting in similar behaviour for both control methods. The following code snippet shows the current code. </w:t>
+        <w:t xml:space="preserve">To solve this I made all the ways the spaceship behaves when a button is pressed into different functions using </w:t>
+      </w:r>
+      <w:proofErr w:type="spellStart"/>
+      <w:r>
+        <w:t>ReSharper</w:t>
+      </w:r>
+      <w:proofErr w:type="spellEnd"/>
+      <w:r>
+        <w:t xml:space="preserve"> resulting in similar behaviour for both control methods. The following code snippet shows the current code. </w:t>
       </w:r>
     </w:p>
     <w:p>
@@ -3924,8 +4138,9 @@
     <w:panose1 w:val="020B0604030504040204"/>
     <w:charset w:val="00"/>
     <w:family w:val="swiss"/>
+    <w:notTrueType/>
     <w:pitch w:val="variable"/>
-    <w:sig w:usb0="E1002EFF" w:usb1="C000605B" w:usb2="00000029" w:usb3="00000000" w:csb0="000101FF" w:csb1="00000000"/>
+    <w:sig w:usb0="00000003" w:usb1="00000000" w:usb2="00000000" w:usb3="00000000" w:csb0="00000001" w:csb1="00000000"/>
   </w:font>
 </w:fonts>
 </file>
@@ -3947,6 +4162,7 @@
     <w:rsid w:val="000F051C"/>
     <w:rsid w:val="00405B8F"/>
     <w:rsid w:val="00694680"/>
+    <w:rsid w:val="006E4467"/>
     <w:rsid w:val="00AC060C"/>
   </w:rsids>
   <m:mathPr>

</xml_diff>